<commit_message>
Added requirements 8 and 9
</commit_message>
<xml_diff>
--- a/requirements.docx
+++ b/requirements.docx
@@ -1,6 +1,6 @@
 
 <file path=word/document.xml><?xml version="1.0" encoding="utf-8"?>
-<w:document xmlns:wpc="http://schemas.microsoft.com/office/word/2010/wordprocessingCanvas" xmlns:cx="http://schemas.microsoft.com/office/drawing/2014/chartex" xmlns:cx1="http://schemas.microsoft.com/office/drawing/2015/9/8/chartex" xmlns:cx2="http://schemas.microsoft.com/office/drawing/2015/10/21/chartex" xmlns:cx3="http://schemas.microsoft.com/office/drawing/2016/5/9/chartex" xmlns:cx4="http://schemas.microsoft.com/office/drawing/2016/5/10/chartex" xmlns:cx5="http://schemas.microsoft.com/office/drawing/2016/5/11/chartex" xmlns:cx6="http://schemas.microsoft.com/office/drawing/2016/5/12/chartex" xmlns:cx7="http://schemas.microsoft.com/office/drawing/2016/5/13/chartex" xmlns:cx8="http://schemas.microsoft.com/office/drawing/2016/5/14/chartex" xmlns:mc="http://schemas.openxmlformats.org/markup-compatibility/2006" xmlns:aink="http://schemas.microsoft.com/office/drawing/2016/ink" xmlns:am3d="http://schemas.microsoft.com/office/drawing/2017/model3d" xmlns:o="urn:schemas-microsoft-com:office:office" xmlns:r="http://schemas.openxmlformats.org/officeDocument/2006/relationships" xmlns:m="http://schemas.openxmlformats.org/officeDocument/2006/math" xmlns:v="urn:schemas-microsoft-com:vml" xmlns:wp14="http://schemas.microsoft.com/office/word/2010/wordprocessingDrawing" xmlns:wp="http://schemas.openxmlformats.org/drawingml/2006/wordprocessingDrawing" xmlns:w10="urn:schemas-microsoft-com:office:word" xmlns:w="http://schemas.openxmlformats.org/wordprocessingml/2006/main" xmlns:w14="http://schemas.microsoft.com/office/word/2010/wordml" xmlns:w15="http://schemas.microsoft.com/office/word/2012/wordml" xmlns:w16se="http://schemas.microsoft.com/office/word/2015/wordml/symex" xmlns:wpg="http://schemas.microsoft.com/office/word/2010/wordprocessingGroup" xmlns:wpi="http://schemas.microsoft.com/office/word/2010/wordprocessingInk" xmlns:wne="http://schemas.microsoft.com/office/word/2006/wordml" xmlns:wps="http://schemas.microsoft.com/office/word/2010/wordprocessingShape" mc:Ignorable="w14 w15 w16se wp14">
+<w:document xmlns:wpc="http://schemas.microsoft.com/office/word/2010/wordprocessingCanvas" xmlns:cx="http://schemas.microsoft.com/office/drawing/2014/chartex" xmlns:cx1="http://schemas.microsoft.com/office/drawing/2015/9/8/chartex" xmlns:cx2="http://schemas.microsoft.com/office/drawing/2015/10/21/chartex" xmlns:cx3="http://schemas.microsoft.com/office/drawing/2016/5/9/chartex" xmlns:cx4="http://schemas.microsoft.com/office/drawing/2016/5/10/chartex" xmlns:cx5="http://schemas.microsoft.com/office/drawing/2016/5/11/chartex" xmlns:cx6="http://schemas.microsoft.com/office/drawing/2016/5/12/chartex" xmlns:cx7="http://schemas.microsoft.com/office/drawing/2016/5/13/chartex" xmlns:cx8="http://schemas.microsoft.com/office/drawing/2016/5/14/chartex" xmlns:mc="http://schemas.openxmlformats.org/markup-compatibility/2006" xmlns:aink="http://schemas.microsoft.com/office/drawing/2016/ink" xmlns:am3d="http://schemas.microsoft.com/office/drawing/2017/model3d" xmlns:o="urn:schemas-microsoft-com:office:office" xmlns:r="http://schemas.openxmlformats.org/officeDocument/2006/relationships" xmlns:m="http://schemas.openxmlformats.org/officeDocument/2006/math" xmlns:v="urn:schemas-microsoft-com:vml" xmlns:wp14="http://schemas.microsoft.com/office/word/2010/wordprocessingDrawing" xmlns:wp="http://schemas.openxmlformats.org/drawingml/2006/wordprocessingDrawing" xmlns:w10="urn:schemas-microsoft-com:office:word" xmlns:w="http://schemas.openxmlformats.org/wordprocessingml/2006/main" xmlns:w14="http://schemas.microsoft.com/office/word/2010/wordml" xmlns:w15="http://schemas.microsoft.com/office/word/2012/wordml" xmlns:w16cid="http://schemas.microsoft.com/office/word/2016/wordml/cid" xmlns:w16se="http://schemas.microsoft.com/office/word/2015/wordml/symex" xmlns:wpg="http://schemas.microsoft.com/office/word/2010/wordprocessingGroup" xmlns:wpi="http://schemas.microsoft.com/office/word/2010/wordprocessingInk" xmlns:wne="http://schemas.microsoft.com/office/word/2006/wordml" xmlns:wps="http://schemas.microsoft.com/office/word/2010/wordprocessingShape" mc:Ignorable="w14 w15 w16se w16cid wp14">
   <w:body>
     <w:p>
       <w:pPr>
@@ -1142,16 +1142,333 @@
         </w:rPr>
         <w:t>by clicking "Cancel".</w:t>
       </w:r>
-    </w:p>
-    <w:p>
-      <w:pPr>
-        <w:pStyle w:val="ListParagraph"/>
-        <w:rPr>
-          <w:rFonts w:ascii="Courier New" w:hAnsi="Courier New" w:cs="Courier New"/>
-        </w:rPr>
-      </w:pPr>
+      <w:r>
+        <w:rPr>
+          <w:rFonts w:ascii="Courier New" w:hAnsi="Courier New" w:cs="Courier New"/>
+        </w:rPr>
+        <w:tab/>
+      </w:r>
+    </w:p>
+    <w:p>
+      <w:pPr>
+        <w:pStyle w:val="ListParagraph"/>
+        <w:numPr>
+          <w:ilvl w:val="0"/>
+          <w:numId w:val="1"/>
+        </w:numPr>
+        <w:rPr>
+          <w:rFonts w:ascii="Courier New" w:hAnsi="Courier New" w:cs="Courier New"/>
+        </w:rPr>
+      </w:pPr>
+      <w:r>
+        <w:rPr>
+          <w:rFonts w:ascii="Courier New" w:hAnsi="Courier New" w:cs="Courier New"/>
+        </w:rPr>
+        <w:t>Users shall be allowed to filter through</w:t>
+      </w:r>
+      <w:r>
+        <w:rPr>
+          <w:rFonts w:ascii="Courier New" w:hAnsi="Courier New" w:cs="Courier New"/>
+        </w:rPr>
+        <w:t xml:space="preserve"> their contacts</w:t>
+      </w:r>
+      <w:r>
+        <w:rPr>
+          <w:rFonts w:ascii="Courier New" w:hAnsi="Courier New" w:cs="Courier New"/>
+        </w:rPr>
+        <w:t xml:space="preserve"> using the search function</w:t>
+      </w:r>
+      <w:r>
+        <w:rPr>
+          <w:rFonts w:ascii="Courier New" w:hAnsi="Courier New" w:cs="Courier New"/>
+        </w:rPr>
+        <w:t>.</w:t>
+      </w:r>
+    </w:p>
+    <w:p>
+      <w:pPr>
+        <w:pStyle w:val="ListParagraph"/>
+        <w:rPr>
+          <w:rFonts w:ascii="Courier New" w:hAnsi="Courier New" w:cs="Courier New"/>
+        </w:rPr>
+      </w:pPr>
+      <w:r>
+        <w:rPr>
+          <w:rFonts w:ascii="Courier New" w:hAnsi="Courier New" w:cs="Courier New"/>
+        </w:rPr>
+        <w:t>8.1</w:t>
+      </w:r>
+      <w:r>
+        <w:rPr>
+          <w:rFonts w:ascii="Courier New" w:hAnsi="Courier New" w:cs="Courier New"/>
+        </w:rPr>
+        <w:tab/>
+        <w:t xml:space="preserve">The system shall allow the user to input numbers, letters,      </w:t>
+      </w:r>
+    </w:p>
+    <w:p>
+      <w:pPr>
+        <w:pStyle w:val="ListParagraph"/>
+        <w:rPr>
+          <w:rFonts w:ascii="Courier New" w:hAnsi="Courier New" w:cs="Courier New"/>
+        </w:rPr>
+      </w:pPr>
+      <w:r>
+        <w:rPr>
+          <w:rFonts w:ascii="Courier New" w:hAnsi="Courier New" w:cs="Courier New"/>
+        </w:rPr>
+        <w:tab/>
+        <w:t>Or symbols into the search bar.</w:t>
+      </w:r>
+    </w:p>
+    <w:p>
+      <w:pPr>
+        <w:pStyle w:val="ListParagraph"/>
+        <w:rPr>
+          <w:rFonts w:ascii="Courier New" w:hAnsi="Courier New" w:cs="Courier New"/>
+        </w:rPr>
+      </w:pPr>
+      <w:r>
+        <w:rPr>
+          <w:rFonts w:ascii="Courier New" w:hAnsi="Courier New" w:cs="Courier New"/>
+        </w:rPr>
+        <w:t>8.2</w:t>
+      </w:r>
+      <w:r>
+        <w:rPr>
+          <w:rFonts w:ascii="Courier New" w:hAnsi="Courier New" w:cs="Courier New"/>
+        </w:rPr>
+        <w:tab/>
+        <w:t xml:space="preserve">The system shall </w:t>
+      </w:r>
+      <w:r>
+        <w:rPr>
+          <w:rFonts w:ascii="Courier New" w:hAnsi="Courier New" w:cs="Courier New"/>
+        </w:rPr>
+        <w:t>display the contacts whose name contain</w:t>
+      </w:r>
+      <w:r>
+        <w:rPr>
+          <w:rFonts w:ascii="Courier New" w:hAnsi="Courier New" w:cs="Courier New"/>
+        </w:rPr>
+        <w:tab/>
+        <w:t xml:space="preserve">the Searched keyword while still being in alphabetical </w:t>
+      </w:r>
+      <w:r>
+        <w:rPr>
+          <w:rFonts w:ascii="Courier New" w:hAnsi="Courier New" w:cs="Courier New"/>
+        </w:rPr>
+        <w:tab/>
+      </w:r>
+      <w:r>
+        <w:rPr>
+          <w:rFonts w:ascii="Courier New" w:hAnsi="Courier New" w:cs="Courier New"/>
+        </w:rPr>
+        <w:t>order.</w:t>
+      </w:r>
+    </w:p>
+    <w:p>
+      <w:pPr>
+        <w:pStyle w:val="ListParagraph"/>
+        <w:rPr>
+          <w:rFonts w:ascii="Courier New" w:hAnsi="Courier New" w:cs="Courier New"/>
+        </w:rPr>
+      </w:pPr>
+      <w:r>
+        <w:rPr>
+          <w:rFonts w:ascii="Courier New" w:hAnsi="Courier New" w:cs="Courier New"/>
+        </w:rPr>
+        <w:t>8.3</w:t>
+      </w:r>
+      <w:r>
+        <w:rPr>
+          <w:rFonts w:ascii="Courier New" w:hAnsi="Courier New" w:cs="Courier New"/>
+        </w:rPr>
+        <w:tab/>
+        <w:t xml:space="preserve">The system shall display “no matches found” </w:t>
+      </w:r>
+      <w:r>
+        <w:rPr>
+          <w:rFonts w:ascii="Courier New" w:hAnsi="Courier New" w:cs="Courier New"/>
+        </w:rPr>
+        <w:t xml:space="preserve">if no results </w:t>
+      </w:r>
+      <w:r>
+        <w:rPr>
+          <w:rFonts w:ascii="Courier New" w:hAnsi="Courier New" w:cs="Courier New"/>
+        </w:rPr>
+        <w:tab/>
+      </w:r>
       <w:bookmarkStart w:id="0" w:name="_GoBack"/>
       <w:bookmarkEnd w:id="0"/>
+      <w:r>
+        <w:rPr>
+          <w:rFonts w:ascii="Courier New" w:hAnsi="Courier New" w:cs="Courier New"/>
+        </w:rPr>
+        <w:t>were returned.</w:t>
+      </w:r>
+    </w:p>
+    <w:p>
+      <w:pPr>
+        <w:pStyle w:val="ListParagraph"/>
+        <w:ind w:left="360"/>
+        <w:rPr>
+          <w:rFonts w:ascii="Courier New" w:hAnsi="Courier New" w:cs="Courier New"/>
+        </w:rPr>
+      </w:pPr>
+      <w:r>
+        <w:rPr>
+          <w:rFonts w:ascii="Courier New" w:hAnsi="Courier New" w:cs="Courier New"/>
+        </w:rPr>
+        <w:t xml:space="preserve">9. </w:t>
+      </w:r>
+      <w:r>
+        <w:rPr>
+          <w:rFonts w:ascii="Courier New" w:hAnsi="Courier New" w:cs="Courier New"/>
+        </w:rPr>
+        <w:t xml:space="preserve">The “remove duplicates” shall allow users to remove multiple </w:t>
+      </w:r>
+      <w:r>
+        <w:rPr>
+          <w:rFonts w:ascii="Courier New" w:hAnsi="Courier New" w:cs="Courier New"/>
+        </w:rPr>
+        <w:tab/>
+        <w:t>contacts with same information.</w:t>
+      </w:r>
+    </w:p>
+    <w:p>
+      <w:pPr>
+        <w:pStyle w:val="ListParagraph"/>
+        <w:ind w:left="360"/>
+        <w:rPr>
+          <w:rFonts w:ascii="Courier New" w:hAnsi="Courier New" w:cs="Courier New"/>
+        </w:rPr>
+      </w:pPr>
+      <w:r>
+        <w:rPr>
+          <w:rFonts w:ascii="Courier New" w:hAnsi="Courier New" w:cs="Courier New"/>
+        </w:rPr>
+        <w:tab/>
+        <w:t>9.1</w:t>
+      </w:r>
+      <w:r>
+        <w:rPr>
+          <w:rFonts w:ascii="Courier New" w:hAnsi="Courier New" w:cs="Courier New"/>
+        </w:rPr>
+        <w:tab/>
+        <w:t xml:space="preserve">The system will search and remove all contacts with both </w:t>
+      </w:r>
+      <w:r>
+        <w:rPr>
+          <w:rFonts w:ascii="Courier New" w:hAnsi="Courier New" w:cs="Courier New"/>
+        </w:rPr>
+        <w:tab/>
+      </w:r>
+      <w:r>
+        <w:rPr>
+          <w:rFonts w:ascii="Courier New" w:hAnsi="Courier New" w:cs="Courier New"/>
+        </w:rPr>
+        <w:tab/>
+      </w:r>
+      <w:r>
+        <w:rPr>
+          <w:rFonts w:ascii="Courier New" w:hAnsi="Courier New" w:cs="Courier New"/>
+        </w:rPr>
+        <w:tab/>
+        <w:t>similar contact name and number.</w:t>
+      </w:r>
+    </w:p>
+    <w:p>
+      <w:pPr>
+        <w:pStyle w:val="ListParagraph"/>
+        <w:ind w:left="360"/>
+        <w:rPr>
+          <w:rFonts w:ascii="Courier New" w:hAnsi="Courier New" w:cs="Courier New"/>
+        </w:rPr>
+      </w:pPr>
+      <w:r>
+        <w:rPr>
+          <w:rFonts w:ascii="Courier New" w:hAnsi="Courier New" w:cs="Courier New"/>
+        </w:rPr>
+        <w:tab/>
+        <w:t>9.2</w:t>
+      </w:r>
+      <w:r>
+        <w:rPr>
+          <w:rFonts w:ascii="Courier New" w:hAnsi="Courier New" w:cs="Courier New"/>
+        </w:rPr>
+        <w:tab/>
+      </w:r>
+      <w:r>
+        <w:rPr>
+          <w:rFonts w:ascii="Courier New" w:hAnsi="Courier New" w:cs="Courier New"/>
+        </w:rPr>
+        <w:t>The system shall display located contacts and prompt user</w:t>
+      </w:r>
+    </w:p>
+    <w:p>
+      <w:pPr>
+        <w:pStyle w:val="ListParagraph"/>
+        <w:ind w:left="360"/>
+        <w:rPr>
+          <w:rFonts w:ascii="Courier New" w:hAnsi="Courier New" w:cs="Courier New"/>
+        </w:rPr>
+      </w:pPr>
+      <w:r>
+        <w:rPr>
+          <w:rFonts w:ascii="Courier New" w:hAnsi="Courier New" w:cs="Courier New"/>
+        </w:rPr>
+        <w:tab/>
+      </w:r>
+      <w:r>
+        <w:rPr>
+          <w:rFonts w:ascii="Courier New" w:hAnsi="Courier New" w:cs="Courier New"/>
+        </w:rPr>
+        <w:tab/>
+        <w:t>For removal.</w:t>
+      </w:r>
+    </w:p>
+    <w:p>
+      <w:pPr>
+        <w:pStyle w:val="ListParagraph"/>
+        <w:ind w:left="360"/>
+        <w:rPr>
+          <w:rFonts w:ascii="Courier New" w:hAnsi="Courier New" w:cs="Courier New"/>
+        </w:rPr>
+      </w:pPr>
+      <w:r>
+        <w:rPr>
+          <w:rFonts w:ascii="Courier New" w:hAnsi="Courier New" w:cs="Courier New"/>
+        </w:rPr>
+        <w:tab/>
+        <w:t xml:space="preserve">9.3 </w:t>
+      </w:r>
+      <w:r>
+        <w:rPr>
+          <w:rFonts w:ascii="Courier New" w:hAnsi="Courier New" w:cs="Courier New"/>
+        </w:rPr>
+        <w:tab/>
+        <w:t xml:space="preserve">The system shall notify the user If no duplicates were </w:t>
+      </w:r>
+      <w:r>
+        <w:rPr>
+          <w:rFonts w:ascii="Courier New" w:hAnsi="Courier New" w:cs="Courier New"/>
+        </w:rPr>
+        <w:tab/>
+      </w:r>
+      <w:r>
+        <w:rPr>
+          <w:rFonts w:ascii="Courier New" w:hAnsi="Courier New" w:cs="Courier New"/>
+        </w:rPr>
+        <w:tab/>
+      </w:r>
+      <w:r>
+        <w:rPr>
+          <w:rFonts w:ascii="Courier New" w:hAnsi="Courier New" w:cs="Courier New"/>
+        </w:rPr>
+        <w:tab/>
+        <w:t>found.</w:t>
+      </w:r>
     </w:p>
     <w:sectPr>
       <w:pgSz w:w="12240" w:h="15840"/>
@@ -1164,7 +1481,7 @@
 </file>
 
 <file path=word/numbering.xml><?xml version="1.0" encoding="utf-8"?>
-<w:numbering xmlns:wpc="http://schemas.microsoft.com/office/word/2010/wordprocessingCanvas" xmlns:cx="http://schemas.microsoft.com/office/drawing/2014/chartex" xmlns:cx1="http://schemas.microsoft.com/office/drawing/2015/9/8/chartex" xmlns:cx2="http://schemas.microsoft.com/office/drawing/2015/10/21/chartex" xmlns:cx3="http://schemas.microsoft.com/office/drawing/2016/5/9/chartex" xmlns:cx4="http://schemas.microsoft.com/office/drawing/2016/5/10/chartex" xmlns:cx5="http://schemas.microsoft.com/office/drawing/2016/5/11/chartex" xmlns:cx6="http://schemas.microsoft.com/office/drawing/2016/5/12/chartex" xmlns:cx7="http://schemas.microsoft.com/office/drawing/2016/5/13/chartex" xmlns:cx8="http://schemas.microsoft.com/office/drawing/2016/5/14/chartex" xmlns:mc="http://schemas.openxmlformats.org/markup-compatibility/2006" xmlns:aink="http://schemas.microsoft.com/office/drawing/2016/ink" xmlns:am3d="http://schemas.microsoft.com/office/drawing/2017/model3d" xmlns:o="urn:schemas-microsoft-com:office:office" xmlns:r="http://schemas.openxmlformats.org/officeDocument/2006/relationships" xmlns:m="http://schemas.openxmlformats.org/officeDocument/2006/math" xmlns:v="urn:schemas-microsoft-com:vml" xmlns:wp14="http://schemas.microsoft.com/office/word/2010/wordprocessingDrawing" xmlns:wp="http://schemas.openxmlformats.org/drawingml/2006/wordprocessingDrawing" xmlns:w10="urn:schemas-microsoft-com:office:word" xmlns:w="http://schemas.openxmlformats.org/wordprocessingml/2006/main" xmlns:w14="http://schemas.microsoft.com/office/word/2010/wordml" xmlns:w15="http://schemas.microsoft.com/office/word/2012/wordml" xmlns:w16se="http://schemas.microsoft.com/office/word/2015/wordml/symex" xmlns:wpg="http://schemas.microsoft.com/office/word/2010/wordprocessingGroup" xmlns:wpi="http://schemas.microsoft.com/office/word/2010/wordprocessingInk" xmlns:wne="http://schemas.microsoft.com/office/word/2006/wordml" xmlns:wps="http://schemas.microsoft.com/office/word/2010/wordprocessingShape" mc:Ignorable="w14 w15 w16se wp14">
+<w:numbering xmlns:wpc="http://schemas.microsoft.com/office/word/2010/wordprocessingCanvas" xmlns:cx="http://schemas.microsoft.com/office/drawing/2014/chartex" xmlns:cx1="http://schemas.microsoft.com/office/drawing/2015/9/8/chartex" xmlns:cx2="http://schemas.microsoft.com/office/drawing/2015/10/21/chartex" xmlns:cx3="http://schemas.microsoft.com/office/drawing/2016/5/9/chartex" xmlns:cx4="http://schemas.microsoft.com/office/drawing/2016/5/10/chartex" xmlns:cx5="http://schemas.microsoft.com/office/drawing/2016/5/11/chartex" xmlns:cx6="http://schemas.microsoft.com/office/drawing/2016/5/12/chartex" xmlns:cx7="http://schemas.microsoft.com/office/drawing/2016/5/13/chartex" xmlns:cx8="http://schemas.microsoft.com/office/drawing/2016/5/14/chartex" xmlns:mc="http://schemas.openxmlformats.org/markup-compatibility/2006" xmlns:aink="http://schemas.microsoft.com/office/drawing/2016/ink" xmlns:am3d="http://schemas.microsoft.com/office/drawing/2017/model3d" xmlns:o="urn:schemas-microsoft-com:office:office" xmlns:r="http://schemas.openxmlformats.org/officeDocument/2006/relationships" xmlns:m="http://schemas.openxmlformats.org/officeDocument/2006/math" xmlns:v="urn:schemas-microsoft-com:vml" xmlns:wp14="http://schemas.microsoft.com/office/word/2010/wordprocessingDrawing" xmlns:wp="http://schemas.openxmlformats.org/drawingml/2006/wordprocessingDrawing" xmlns:w10="urn:schemas-microsoft-com:office:word" xmlns:w="http://schemas.openxmlformats.org/wordprocessingml/2006/main" xmlns:w14="http://schemas.microsoft.com/office/word/2010/wordml" xmlns:w15="http://schemas.microsoft.com/office/word/2012/wordml" xmlns:w16cid="http://schemas.microsoft.com/office/word/2016/wordml/cid" xmlns:w16se="http://schemas.microsoft.com/office/word/2015/wordml/symex" xmlns:wpg="http://schemas.microsoft.com/office/word/2010/wordprocessingGroup" xmlns:wpi="http://schemas.microsoft.com/office/word/2010/wordprocessingInk" xmlns:wne="http://schemas.microsoft.com/office/word/2006/wordml" xmlns:wps="http://schemas.microsoft.com/office/word/2010/wordprocessingShape" mc:Ignorable="w14 w15 w16se w16cid wp14">
   <w:abstractNum w:abstractNumId="0" w15:restartNumberingAfterBreak="0">
     <w:nsid w:val="29833F35"/>
     <w:multiLevelType w:val="hybridMultilevel"/>
@@ -1258,7 +1575,7 @@
 </file>
 
 <file path=word/styles.xml><?xml version="1.0" encoding="utf-8"?>
-<w:styles xmlns:mc="http://schemas.openxmlformats.org/markup-compatibility/2006" xmlns:r="http://schemas.openxmlformats.org/officeDocument/2006/relationships" xmlns:w="http://schemas.openxmlformats.org/wordprocessingml/2006/main" xmlns:w14="http://schemas.microsoft.com/office/word/2010/wordml" xmlns:w15="http://schemas.microsoft.com/office/word/2012/wordml" xmlns:w16se="http://schemas.microsoft.com/office/word/2015/wordml/symex" mc:Ignorable="w14 w15 w16se">
+<w:styles xmlns:mc="http://schemas.openxmlformats.org/markup-compatibility/2006" xmlns:r="http://schemas.openxmlformats.org/officeDocument/2006/relationships" xmlns:w="http://schemas.openxmlformats.org/wordprocessingml/2006/main" xmlns:w14="http://schemas.microsoft.com/office/word/2010/wordml" xmlns:w15="http://schemas.microsoft.com/office/word/2012/wordml" xmlns:w16cid="http://schemas.microsoft.com/office/word/2016/wordml/cid" xmlns:w16se="http://schemas.microsoft.com/office/word/2015/wordml/symex" mc:Ignorable="w14 w15 w16se w16cid">
   <w:docDefaults>
     <w:rPrDefault>
       <w:rPr>
@@ -1380,6 +1697,7 @@
     <w:lsdException w:name="HTML Sample" w:semiHidden="1" w:unhideWhenUsed="1"/>
     <w:lsdException w:name="HTML Typewriter" w:semiHidden="1" w:unhideWhenUsed="1"/>
     <w:lsdException w:name="HTML Variable" w:semiHidden="1" w:unhideWhenUsed="1"/>
+    <w:lsdException w:name="Normal Table" w:semiHidden="1" w:unhideWhenUsed="1"/>
     <w:lsdException w:name="annotation subject" w:semiHidden="1" w:unhideWhenUsed="1"/>
     <w:lsdException w:name="No List" w:semiHidden="1" w:unhideWhenUsed="1"/>
     <w:lsdException w:name="Outline List 1" w:semiHidden="1" w:unhideWhenUsed="1"/>
@@ -1426,8 +1744,10 @@
     <w:lsdException w:name="Table Subtle 2" w:semiHidden="1" w:unhideWhenUsed="1"/>
     <w:lsdException w:name="Table Web 1" w:semiHidden="1" w:unhideWhenUsed="1"/>
     <w:lsdException w:name="Table Web 2" w:semiHidden="1" w:unhideWhenUsed="1"/>
+    <w:lsdException w:name="Table Web 3" w:semiHidden="1" w:unhideWhenUsed="1"/>
     <w:lsdException w:name="Balloon Text" w:semiHidden="1" w:unhideWhenUsed="1"/>
     <w:lsdException w:name="Table Grid" w:uiPriority="39"/>
+    <w:lsdException w:name="Table Theme" w:semiHidden="1" w:unhideWhenUsed="1"/>
     <w:lsdException w:name="Placeholder Text" w:semiHidden="1"/>
     <w:lsdException w:name="No Spacing" w:uiPriority="1" w:qFormat="1"/>
     <w:lsdException w:name="Light Shading" w:uiPriority="60"/>

</xml_diff>

<commit_message>
Added requirements 8 and 9 (fixed missing words)
</commit_message>
<xml_diff>
--- a/requirements.docx
+++ b/requirements.docx
@@ -1298,6 +1298,65 @@
           <w:rFonts w:ascii="Courier New" w:hAnsi="Courier New" w:cs="Courier New"/>
         </w:rPr>
         <w:tab/>
+        <w:t>were returned.</w:t>
+      </w:r>
+    </w:p>
+    <w:p>
+      <w:pPr>
+        <w:pStyle w:val="ListParagraph"/>
+        <w:ind w:left="360"/>
+        <w:rPr>
+          <w:rFonts w:ascii="Courier New" w:hAnsi="Courier New" w:cs="Courier New"/>
+        </w:rPr>
+      </w:pPr>
+      <w:r>
+        <w:rPr>
+          <w:rFonts w:ascii="Courier New" w:hAnsi="Courier New" w:cs="Courier New"/>
+        </w:rPr>
+        <w:t xml:space="preserve">9. </w:t>
+      </w:r>
+      <w:r>
+        <w:rPr>
+          <w:rFonts w:ascii="Courier New" w:hAnsi="Courier New" w:cs="Courier New"/>
+        </w:rPr>
+        <w:t xml:space="preserve">The “remove duplicates” </w:t>
+      </w:r>
+      <w:r>
+        <w:rPr>
+          <w:rFonts w:ascii="Courier New" w:hAnsi="Courier New" w:cs="Courier New"/>
+        </w:rPr>
+        <w:t xml:space="preserve">function </w:t>
+      </w:r>
+      <w:r>
+        <w:rPr>
+          <w:rFonts w:ascii="Courier New" w:hAnsi="Courier New" w:cs="Courier New"/>
+        </w:rPr>
+        <w:t xml:space="preserve">shall allow users to remove </w:t>
+      </w:r>
+      <w:r>
+        <w:rPr>
+          <w:rFonts w:ascii="Courier New" w:hAnsi="Courier New" w:cs="Courier New"/>
+        </w:rPr>
+        <w:tab/>
+      </w:r>
+      <w:r>
+        <w:rPr>
+          <w:rFonts w:ascii="Courier New" w:hAnsi="Courier New" w:cs="Courier New"/>
+        </w:rPr>
+        <w:tab/>
+        <w:t xml:space="preserve">multiple </w:t>
+      </w:r>
+      <w:r>
+        <w:rPr>
+          <w:rFonts w:ascii="Courier New" w:hAnsi="Courier New" w:cs="Courier New"/>
+        </w:rPr>
+        <w:t xml:space="preserve">contacts with </w:t>
+      </w:r>
+      <w:r>
+        <w:rPr>
+          <w:rFonts w:ascii="Courier New" w:hAnsi="Courier New" w:cs="Courier New"/>
+        </w:rPr>
+        <w:t xml:space="preserve">the </w:t>
       </w:r>
       <w:bookmarkStart w:id="0" w:name="_GoBack"/>
       <w:bookmarkEnd w:id="0"/>
@@ -1305,35 +1364,7 @@
         <w:rPr>
           <w:rFonts w:ascii="Courier New" w:hAnsi="Courier New" w:cs="Courier New"/>
         </w:rPr>
-        <w:t>were returned.</w:t>
-      </w:r>
-    </w:p>
-    <w:p>
-      <w:pPr>
-        <w:pStyle w:val="ListParagraph"/>
-        <w:ind w:left="360"/>
-        <w:rPr>
-          <w:rFonts w:ascii="Courier New" w:hAnsi="Courier New" w:cs="Courier New"/>
-        </w:rPr>
-      </w:pPr>
-      <w:r>
-        <w:rPr>
-          <w:rFonts w:ascii="Courier New" w:hAnsi="Courier New" w:cs="Courier New"/>
-        </w:rPr>
-        <w:t xml:space="preserve">9. </w:t>
-      </w:r>
-      <w:r>
-        <w:rPr>
-          <w:rFonts w:ascii="Courier New" w:hAnsi="Courier New" w:cs="Courier New"/>
-        </w:rPr>
-        <w:t xml:space="preserve">The “remove duplicates” shall allow users to remove multiple </w:t>
-      </w:r>
-      <w:r>
-        <w:rPr>
-          <w:rFonts w:ascii="Courier New" w:hAnsi="Courier New" w:cs="Courier New"/>
-        </w:rPr>
-        <w:tab/>
-        <w:t>contacts with same information.</w:t>
+        <w:t>same information.</w:t>
       </w:r>
     </w:p>
     <w:p>

</xml_diff>

<commit_message>
added use case diagram to requirements doc
</commit_message>
<xml_diff>
--- a/requirements.docx
+++ b/requirements.docx
@@ -1358,14 +1358,236 @@
         </w:rPr>
         <w:t xml:space="preserve">the </w:t>
       </w:r>
+      <w:r>
+        <w:rPr>
+          <w:rFonts w:ascii="Courier New" w:hAnsi="Courier New" w:cs="Courier New"/>
+        </w:rPr>
+        <w:t>same information.</w:t>
+      </w:r>
+    </w:p>
+    <w:p>
+      <w:pPr>
+        <w:pStyle w:val="ListParagraph"/>
+        <w:ind w:left="360"/>
+        <w:rPr>
+          <w:rFonts w:ascii="Courier New" w:hAnsi="Courier New" w:cs="Courier New"/>
+        </w:rPr>
+      </w:pPr>
+      <w:r>
+        <w:rPr>
+          <w:rFonts w:ascii="Courier New" w:hAnsi="Courier New" w:cs="Courier New"/>
+        </w:rPr>
+        <w:tab/>
+        <w:t>9.1</w:t>
+      </w:r>
+      <w:r>
+        <w:rPr>
+          <w:rFonts w:ascii="Courier New" w:hAnsi="Courier New" w:cs="Courier New"/>
+        </w:rPr>
+        <w:tab/>
+        <w:t xml:space="preserve">The system will search and remove all contacts with both </w:t>
+      </w:r>
+      <w:r>
+        <w:rPr>
+          <w:rFonts w:ascii="Courier New" w:hAnsi="Courier New" w:cs="Courier New"/>
+        </w:rPr>
+        <w:tab/>
+      </w:r>
+      <w:r>
+        <w:rPr>
+          <w:rFonts w:ascii="Courier New" w:hAnsi="Courier New" w:cs="Courier New"/>
+        </w:rPr>
+        <w:tab/>
+      </w:r>
+      <w:r>
+        <w:rPr>
+          <w:rFonts w:ascii="Courier New" w:hAnsi="Courier New" w:cs="Courier New"/>
+        </w:rPr>
+        <w:tab/>
+        <w:t>similar contact name and number.</w:t>
+      </w:r>
+    </w:p>
+    <w:p>
+      <w:pPr>
+        <w:pStyle w:val="ListParagraph"/>
+        <w:ind w:left="360"/>
+        <w:rPr>
+          <w:rFonts w:ascii="Courier New" w:hAnsi="Courier New" w:cs="Courier New"/>
+        </w:rPr>
+      </w:pPr>
+      <w:r>
+        <w:rPr>
+          <w:rFonts w:ascii="Courier New" w:hAnsi="Courier New" w:cs="Courier New"/>
+        </w:rPr>
+        <w:tab/>
+        <w:t>9.2</w:t>
+      </w:r>
+      <w:r>
+        <w:rPr>
+          <w:rFonts w:ascii="Courier New" w:hAnsi="Courier New" w:cs="Courier New"/>
+        </w:rPr>
+        <w:tab/>
+      </w:r>
+      <w:r>
+        <w:rPr>
+          <w:rFonts w:ascii="Courier New" w:hAnsi="Courier New" w:cs="Courier New"/>
+        </w:rPr>
+        <w:t>The system shall display located contacts and prompt user</w:t>
+      </w:r>
+    </w:p>
+    <w:p>
+      <w:pPr>
+        <w:pStyle w:val="ListParagraph"/>
+        <w:ind w:left="360"/>
+        <w:rPr>
+          <w:rFonts w:ascii="Courier New" w:hAnsi="Courier New" w:cs="Courier New"/>
+        </w:rPr>
+      </w:pPr>
+      <w:r>
+        <w:rPr>
+          <w:rFonts w:ascii="Courier New" w:hAnsi="Courier New" w:cs="Courier New"/>
+        </w:rPr>
+        <w:tab/>
+      </w:r>
+      <w:r>
+        <w:rPr>
+          <w:rFonts w:ascii="Courier New" w:hAnsi="Courier New" w:cs="Courier New"/>
+        </w:rPr>
+        <w:tab/>
+        <w:t>For removal.</w:t>
+      </w:r>
+    </w:p>
+    <w:p>
+      <w:pPr>
+        <w:pStyle w:val="ListParagraph"/>
+        <w:ind w:left="360"/>
+        <w:rPr>
+          <w:rFonts w:ascii="Courier New" w:hAnsi="Courier New" w:cs="Courier New"/>
+        </w:rPr>
+      </w:pPr>
+      <w:r>
+        <w:rPr>
+          <w:rFonts w:ascii="Courier New" w:hAnsi="Courier New" w:cs="Courier New"/>
+        </w:rPr>
+        <w:tab/>
+        <w:t xml:space="preserve">9.3 </w:t>
+      </w:r>
+      <w:r>
+        <w:rPr>
+          <w:rFonts w:ascii="Courier New" w:hAnsi="Courier New" w:cs="Courier New"/>
+        </w:rPr>
+        <w:tab/>
+        <w:t xml:space="preserve">The system shall notify the user If no duplicates were </w:t>
+      </w:r>
+      <w:r>
+        <w:rPr>
+          <w:rFonts w:ascii="Courier New" w:hAnsi="Courier New" w:cs="Courier New"/>
+        </w:rPr>
+        <w:tab/>
+      </w:r>
+      <w:r>
+        <w:rPr>
+          <w:rFonts w:ascii="Courier New" w:hAnsi="Courier New" w:cs="Courier New"/>
+        </w:rPr>
+        <w:tab/>
+      </w:r>
+      <w:r>
+        <w:rPr>
+          <w:rFonts w:ascii="Courier New" w:hAnsi="Courier New" w:cs="Courier New"/>
+        </w:rPr>
+        <w:tab/>
+        <w:t>found.</w:t>
+      </w:r>
+    </w:p>
+    <w:p>
+      <w:pPr>
+        <w:pStyle w:val="ListParagraph"/>
+        <w:ind w:left="360"/>
+        <w:rPr>
+          <w:rFonts w:ascii="Courier New" w:hAnsi="Courier New" w:cs="Courier New"/>
+        </w:rPr>
+      </w:pPr>
+    </w:p>
+    <w:p>
+      <w:pPr>
+        <w:pStyle w:val="ListParagraph"/>
+        <w:ind w:left="360"/>
+        <w:rPr>
+          <w:rFonts w:ascii="Courier New" w:hAnsi="Courier New" w:cs="Courier New"/>
+        </w:rPr>
+      </w:pPr>
+    </w:p>
+    <w:p>
+      <w:pPr>
+        <w:pStyle w:val="ListParagraph"/>
+        <w:ind w:left="360"/>
+        <w:rPr>
+          <w:rFonts w:ascii="Courier New" w:hAnsi="Courier New" w:cs="Courier New"/>
+        </w:rPr>
+      </w:pPr>
+    </w:p>
+    <w:p>
+      <w:pPr>
+        <w:pStyle w:val="ListParagraph"/>
+        <w:ind w:left="360"/>
+        <w:rPr>
+          <w:rFonts w:ascii="Courier New" w:hAnsi="Courier New" w:cs="Courier New"/>
+        </w:rPr>
+      </w:pPr>
+    </w:p>
+    <w:p>
+      <w:pPr>
+        <w:pStyle w:val="ListParagraph"/>
+        <w:ind w:left="360"/>
+        <w:rPr>
+          <w:rFonts w:ascii="Courier New" w:hAnsi="Courier New" w:cs="Courier New"/>
+        </w:rPr>
+      </w:pPr>
+    </w:p>
+    <w:p>
+      <w:pPr>
+        <w:pStyle w:val="ListParagraph"/>
+        <w:ind w:left="360"/>
+        <w:rPr>
+          <w:rFonts w:ascii="Courier New" w:hAnsi="Courier New" w:cs="Courier New"/>
+        </w:rPr>
+      </w:pPr>
+    </w:p>
+    <w:p>
+      <w:pPr>
+        <w:pStyle w:val="ListParagraph"/>
+        <w:ind w:left="360"/>
+        <w:rPr>
+          <w:rFonts w:ascii="Courier New" w:hAnsi="Courier New" w:cs="Courier New"/>
+        </w:rPr>
+      </w:pPr>
+    </w:p>
+    <w:p>
+      <w:pPr>
+        <w:pStyle w:val="ListParagraph"/>
+        <w:ind w:left="360"/>
+        <w:rPr>
+          <w:rFonts w:ascii="Courier New" w:hAnsi="Courier New" w:cs="Courier New"/>
+        </w:rPr>
+      </w:pPr>
+      <w:r>
+        <w:rPr>
+          <w:rFonts w:ascii="Courier New" w:hAnsi="Courier New" w:cs="Courier New"/>
+        </w:rPr>
+        <w:lastRenderedPageBreak/>
+        <w:t>Use Case Diagram:</w:t>
+      </w:r>
+    </w:p>
+    <w:p>
+      <w:pPr>
+        <w:pStyle w:val="ListParagraph"/>
+        <w:ind w:left="360"/>
+        <w:rPr>
+          <w:rFonts w:ascii="Courier New" w:hAnsi="Courier New" w:cs="Courier New"/>
+        </w:rPr>
+      </w:pPr>
       <w:bookmarkStart w:id="0" w:name="_GoBack"/>
       <w:bookmarkEnd w:id="0"/>
-      <w:r>
-        <w:rPr>
-          <w:rFonts w:ascii="Courier New" w:hAnsi="Courier New" w:cs="Courier New"/>
-        </w:rPr>
-        <w:t>same information.</w:t>
-      </w:r>
     </w:p>
     <w:p>
       <w:pPr>
@@ -1378,127 +1600,49 @@
       <w:r>
         <w:rPr>
           <w:rFonts w:ascii="Courier New" w:hAnsi="Courier New" w:cs="Courier New"/>
-        </w:rPr>
-        <w:tab/>
-        <w:t>9.1</w:t>
-      </w:r>
-      <w:r>
-        <w:rPr>
-          <w:rFonts w:ascii="Courier New" w:hAnsi="Courier New" w:cs="Courier New"/>
-        </w:rPr>
-        <w:tab/>
-        <w:t xml:space="preserve">The system will search and remove all contacts with both </w:t>
-      </w:r>
-      <w:r>
-        <w:rPr>
-          <w:rFonts w:ascii="Courier New" w:hAnsi="Courier New" w:cs="Courier New"/>
-        </w:rPr>
-        <w:tab/>
-      </w:r>
-      <w:r>
-        <w:rPr>
-          <w:rFonts w:ascii="Courier New" w:hAnsi="Courier New" w:cs="Courier New"/>
-        </w:rPr>
-        <w:tab/>
-      </w:r>
-      <w:r>
-        <w:rPr>
-          <w:rFonts w:ascii="Courier New" w:hAnsi="Courier New" w:cs="Courier New"/>
-        </w:rPr>
-        <w:tab/>
-        <w:t>similar contact name and number.</w:t>
-      </w:r>
-    </w:p>
-    <w:p>
-      <w:pPr>
-        <w:pStyle w:val="ListParagraph"/>
-        <w:ind w:left="360"/>
-        <w:rPr>
-          <w:rFonts w:ascii="Courier New" w:hAnsi="Courier New" w:cs="Courier New"/>
-        </w:rPr>
-      </w:pPr>
-      <w:r>
-        <w:rPr>
-          <w:rFonts w:ascii="Courier New" w:hAnsi="Courier New" w:cs="Courier New"/>
-        </w:rPr>
-        <w:tab/>
-        <w:t>9.2</w:t>
-      </w:r>
-      <w:r>
-        <w:rPr>
-          <w:rFonts w:ascii="Courier New" w:hAnsi="Courier New" w:cs="Courier New"/>
-        </w:rPr>
-        <w:tab/>
-      </w:r>
-      <w:r>
-        <w:rPr>
-          <w:rFonts w:ascii="Courier New" w:hAnsi="Courier New" w:cs="Courier New"/>
-        </w:rPr>
-        <w:t>The system shall display located contacts and prompt user</w:t>
-      </w:r>
-    </w:p>
-    <w:p>
-      <w:pPr>
-        <w:pStyle w:val="ListParagraph"/>
-        <w:ind w:left="360"/>
-        <w:rPr>
-          <w:rFonts w:ascii="Courier New" w:hAnsi="Courier New" w:cs="Courier New"/>
-        </w:rPr>
-      </w:pPr>
-      <w:r>
-        <w:rPr>
-          <w:rFonts w:ascii="Courier New" w:hAnsi="Courier New" w:cs="Courier New"/>
-        </w:rPr>
-        <w:tab/>
-      </w:r>
-      <w:r>
-        <w:rPr>
-          <w:rFonts w:ascii="Courier New" w:hAnsi="Courier New" w:cs="Courier New"/>
-        </w:rPr>
-        <w:tab/>
-        <w:t>For removal.</w:t>
-      </w:r>
-    </w:p>
-    <w:p>
-      <w:pPr>
-        <w:pStyle w:val="ListParagraph"/>
-        <w:ind w:left="360"/>
-        <w:rPr>
-          <w:rFonts w:ascii="Courier New" w:hAnsi="Courier New" w:cs="Courier New"/>
-        </w:rPr>
-      </w:pPr>
-      <w:r>
-        <w:rPr>
-          <w:rFonts w:ascii="Courier New" w:hAnsi="Courier New" w:cs="Courier New"/>
-        </w:rPr>
-        <w:tab/>
-        <w:t xml:space="preserve">9.3 </w:t>
-      </w:r>
-      <w:r>
-        <w:rPr>
-          <w:rFonts w:ascii="Courier New" w:hAnsi="Courier New" w:cs="Courier New"/>
-        </w:rPr>
-        <w:tab/>
-        <w:t xml:space="preserve">The system shall notify the user If no duplicates were </w:t>
-      </w:r>
-      <w:r>
-        <w:rPr>
-          <w:rFonts w:ascii="Courier New" w:hAnsi="Courier New" w:cs="Courier New"/>
-        </w:rPr>
-        <w:tab/>
-      </w:r>
-      <w:r>
-        <w:rPr>
-          <w:rFonts w:ascii="Courier New" w:hAnsi="Courier New" w:cs="Courier New"/>
-        </w:rPr>
-        <w:tab/>
-      </w:r>
-      <w:r>
-        <w:rPr>
-          <w:rFonts w:ascii="Courier New" w:hAnsi="Courier New" w:cs="Courier New"/>
-        </w:rPr>
-        <w:tab/>
-        <w:t>found.</w:t>
+          <w:noProof/>
+        </w:rPr>
+        <w:drawing>
+          <wp:inline distT="0" distB="0" distL="0" distR="0">
+            <wp:extent cx="5943600" cy="4626610"/>
+            <wp:effectExtent l="0" t="0" r="0" b="2540"/>
+            <wp:docPr id="1" name="Picture 1"/>
+            <wp:cNvGraphicFramePr>
+              <a:graphicFrameLocks xmlns:a="http://schemas.openxmlformats.org/drawingml/2006/main" noChangeAspect="1"/>
+            </wp:cNvGraphicFramePr>
+            <a:graphic xmlns:a="http://schemas.openxmlformats.org/drawingml/2006/main">
+              <a:graphicData uri="http://schemas.openxmlformats.org/drawingml/2006/picture">
+                <pic:pic xmlns:pic="http://schemas.openxmlformats.org/drawingml/2006/picture">
+                  <pic:nvPicPr>
+                    <pic:cNvPr id="1" name="UseCaseDiagram.png"/>
+                    <pic:cNvPicPr/>
+                  </pic:nvPicPr>
+                  <pic:blipFill>
+                    <a:blip r:embed="rId5">
+                      <a:extLst>
+                        <a:ext uri="{28A0092B-C50C-407E-A947-70E740481C1C}">
+                          <a14:useLocalDpi xmlns:a14="http://schemas.microsoft.com/office/drawing/2010/main" val="0"/>
+                        </a:ext>
+                      </a:extLst>
+                    </a:blip>
+                    <a:stretch>
+                      <a:fillRect/>
+                    </a:stretch>
+                  </pic:blipFill>
+                  <pic:spPr>
+                    <a:xfrm>
+                      <a:off x="0" y="0"/>
+                      <a:ext cx="5943600" cy="4626610"/>
+                    </a:xfrm>
+                    <a:prstGeom prst="rect">
+                      <a:avLst/>
+                    </a:prstGeom>
+                  </pic:spPr>
+                </pic:pic>
+              </a:graphicData>
+            </a:graphic>
+          </wp:inline>
+        </w:drawing>
       </w:r>
     </w:p>
     <w:sectPr>

</xml_diff>

<commit_message>
Artem is having issues comitting. I am doing for him
</commit_message>
<xml_diff>
--- a/requirements.docx
+++ b/requirements.docx
@@ -1,6 +1,6 @@
 
 <file path=word/document.xml><?xml version="1.0" encoding="utf-8"?>
-<w:document xmlns:wpc="http://schemas.microsoft.com/office/word/2010/wordprocessingCanvas" xmlns:cx="http://schemas.microsoft.com/office/drawing/2014/chartex" xmlns:cx1="http://schemas.microsoft.com/office/drawing/2015/9/8/chartex" xmlns:cx2="http://schemas.microsoft.com/office/drawing/2015/10/21/chartex" xmlns:cx3="http://schemas.microsoft.com/office/drawing/2016/5/9/chartex" xmlns:cx4="http://schemas.microsoft.com/office/drawing/2016/5/10/chartex" xmlns:cx5="http://schemas.microsoft.com/office/drawing/2016/5/11/chartex" xmlns:cx6="http://schemas.microsoft.com/office/drawing/2016/5/12/chartex" xmlns:cx7="http://schemas.microsoft.com/office/drawing/2016/5/13/chartex" xmlns:cx8="http://schemas.microsoft.com/office/drawing/2016/5/14/chartex" xmlns:mc="http://schemas.openxmlformats.org/markup-compatibility/2006" xmlns:aink="http://schemas.microsoft.com/office/drawing/2016/ink" xmlns:am3d="http://schemas.microsoft.com/office/drawing/2017/model3d" xmlns:o="urn:schemas-microsoft-com:office:office" xmlns:r="http://schemas.openxmlformats.org/officeDocument/2006/relationships" xmlns:m="http://schemas.openxmlformats.org/officeDocument/2006/math" xmlns:v="urn:schemas-microsoft-com:vml" xmlns:wp14="http://schemas.microsoft.com/office/word/2010/wordprocessingDrawing" xmlns:wp="http://schemas.openxmlformats.org/drawingml/2006/wordprocessingDrawing" xmlns:w10="urn:schemas-microsoft-com:office:word" xmlns:w="http://schemas.openxmlformats.org/wordprocessingml/2006/main" xmlns:w14="http://schemas.microsoft.com/office/word/2010/wordml" xmlns:w15="http://schemas.microsoft.com/office/word/2012/wordml" xmlns:w16cid="http://schemas.microsoft.com/office/word/2016/wordml/cid" xmlns:w16se="http://schemas.microsoft.com/office/word/2015/wordml/symex" xmlns:wpg="http://schemas.microsoft.com/office/word/2010/wordprocessingGroup" xmlns:wpi="http://schemas.microsoft.com/office/word/2010/wordprocessingInk" xmlns:wne="http://schemas.microsoft.com/office/word/2006/wordml" xmlns:wps="http://schemas.microsoft.com/office/word/2010/wordprocessingShape" mc:Ignorable="w14 w15 w16se w16cid wp14">
+<w:document xmlns:wpc="http://schemas.microsoft.com/office/word/2010/wordprocessingCanvas" xmlns:cx="http://schemas.microsoft.com/office/drawing/2014/chartex" xmlns:cx1="http://schemas.microsoft.com/office/drawing/2015/9/8/chartex" xmlns:cx2="http://schemas.microsoft.com/office/drawing/2015/10/21/chartex" xmlns:cx3="http://schemas.microsoft.com/office/drawing/2016/5/9/chartex" xmlns:cx4="http://schemas.microsoft.com/office/drawing/2016/5/10/chartex" xmlns:cx5="http://schemas.microsoft.com/office/drawing/2016/5/11/chartex" xmlns:cx6="http://schemas.microsoft.com/office/drawing/2016/5/12/chartex" xmlns:cx7="http://schemas.microsoft.com/office/drawing/2016/5/13/chartex" xmlns:cx8="http://schemas.microsoft.com/office/drawing/2016/5/14/chartex" xmlns:mc="http://schemas.openxmlformats.org/markup-compatibility/2006" xmlns:aink="http://schemas.microsoft.com/office/drawing/2016/ink" xmlns:am3d="http://schemas.microsoft.com/office/drawing/2017/model3d" xmlns:o="urn:schemas-microsoft-com:office:office" xmlns:r="http://schemas.openxmlformats.org/officeDocument/2006/relationships" xmlns:m="http://schemas.openxmlformats.org/officeDocument/2006/math" xmlns:v="urn:schemas-microsoft-com:vml" xmlns:wp14="http://schemas.microsoft.com/office/word/2010/wordprocessingDrawing" xmlns:wp="http://schemas.openxmlformats.org/drawingml/2006/wordprocessingDrawing" xmlns:w10="urn:schemas-microsoft-com:office:word" xmlns:w="http://schemas.openxmlformats.org/wordprocessingml/2006/main" xmlns:w14="http://schemas.microsoft.com/office/word/2010/wordml" xmlns:w15="http://schemas.microsoft.com/office/word/2012/wordml" xmlns:w16se="http://schemas.microsoft.com/office/word/2015/wordml/symex" xmlns:wpg="http://schemas.microsoft.com/office/word/2010/wordprocessingGroup" xmlns:wpi="http://schemas.microsoft.com/office/word/2010/wordprocessingInk" xmlns:wne="http://schemas.microsoft.com/office/word/2006/wordml" xmlns:wps="http://schemas.microsoft.com/office/word/2010/wordprocessingShape" mc:Ignorable="w14 w15 w16se wp14">
   <w:body>
     <w:p>
       <w:pPr>
@@ -88,7 +88,55 @@
               <w:rPr>
                 <w:rFonts w:ascii="Courier New" w:hAnsi="Courier New" w:cs="Courier New"/>
               </w:rPr>
-              <w:t>Short Message Service (Text message)</w:t>
+              <w:t>S</w:t>
+            </w:r>
+            <w:bookmarkStart w:id="0" w:name="_GoBack"/>
+            <w:bookmarkEnd w:id="0"/>
+            <w:r>
+              <w:rPr>
+                <w:rFonts w:ascii="Courier New" w:hAnsi="Courier New" w:cs="Courier New"/>
+              </w:rPr>
+              <w:t>hort Message Service (Text message)</w:t>
+            </w:r>
+          </w:p>
+        </w:tc>
+      </w:tr>
+      <w:tr>
+        <w:tc>
+          <w:tcPr>
+            <w:tcW w:w="4675" w:type="dxa"/>
+          </w:tcPr>
+          <w:p>
+            <w:pPr>
+              <w:jc w:val="center"/>
+              <w:rPr>
+                <w:rFonts w:ascii="Courier New" w:hAnsi="Courier New" w:cs="Courier New"/>
+              </w:rPr>
+            </w:pPr>
+            <w:r>
+              <w:rPr>
+                <w:rFonts w:ascii="Courier New" w:hAnsi="Courier New" w:cs="Courier New"/>
+              </w:rPr>
+              <w:t>Contact Manager / Contact Management System</w:t>
+            </w:r>
+          </w:p>
+        </w:tc>
+        <w:tc>
+          <w:tcPr>
+            <w:tcW w:w="4675" w:type="dxa"/>
+          </w:tcPr>
+          <w:p>
+            <w:pPr>
+              <w:jc w:val="center"/>
+              <w:rPr>
+                <w:rFonts w:ascii="Courier New" w:hAnsi="Courier New" w:cs="Courier New"/>
+              </w:rPr>
+            </w:pPr>
+            <w:r>
+              <w:rPr>
+                <w:rFonts w:ascii="Courier New" w:hAnsi="Courier New" w:cs="Courier New"/>
+              </w:rPr>
+              <w:t>The name of the app</w:t>
             </w:r>
           </w:p>
         </w:tc>
@@ -735,6 +783,7 @@
         <w:rPr>
           <w:rFonts w:ascii="Courier New" w:hAnsi="Courier New" w:cs="Courier New"/>
         </w:rPr>
+        <w:lastRenderedPageBreak/>
         <w:t>5.5</w:t>
       </w:r>
       <w:r>
@@ -781,7 +830,6 @@
         <w:rPr>
           <w:rFonts w:ascii="Courier New" w:hAnsi="Courier New" w:cs="Courier New"/>
         </w:rPr>
-        <w:lastRenderedPageBreak/>
         <w:t>5.6</w:t>
       </w:r>
       <w:r>
@@ -1410,6 +1458,34 @@
     <w:p>
       <w:pPr>
         <w:pStyle w:val="ListParagraph"/>
+        <w:ind w:left="360" w:firstLine="90"/>
+        <w:rPr>
+          <w:rFonts w:ascii="Courier New" w:hAnsi="Courier New" w:cs="Courier New"/>
+        </w:rPr>
+      </w:pPr>
+      <w:r>
+        <w:rPr>
+          <w:rFonts w:ascii="Courier New" w:hAnsi="Courier New" w:cs="Courier New"/>
+        </w:rPr>
+        <w:tab/>
+        <w:t>9.2</w:t>
+      </w:r>
+      <w:r>
+        <w:rPr>
+          <w:rFonts w:ascii="Courier New" w:hAnsi="Courier New" w:cs="Courier New"/>
+        </w:rPr>
+        <w:tab/>
+      </w:r>
+      <w:r>
+        <w:rPr>
+          <w:rFonts w:ascii="Courier New" w:hAnsi="Courier New" w:cs="Courier New"/>
+        </w:rPr>
+        <w:t>The system shall display located contacts and prompt user</w:t>
+      </w:r>
+    </w:p>
+    <w:p>
+      <w:pPr>
+        <w:pStyle w:val="ListParagraph"/>
         <w:ind w:left="360"/>
         <w:rPr>
           <w:rFonts w:ascii="Courier New" w:hAnsi="Courier New" w:cs="Courier New"/>
@@ -1420,19 +1496,13 @@
           <w:rFonts w:ascii="Courier New" w:hAnsi="Courier New" w:cs="Courier New"/>
         </w:rPr>
         <w:tab/>
-        <w:t>9.2</w:t>
-      </w:r>
-      <w:r>
-        <w:rPr>
-          <w:rFonts w:ascii="Courier New" w:hAnsi="Courier New" w:cs="Courier New"/>
-        </w:rPr>
-        <w:tab/>
-      </w:r>
-      <w:r>
-        <w:rPr>
-          <w:rFonts w:ascii="Courier New" w:hAnsi="Courier New" w:cs="Courier New"/>
-        </w:rPr>
-        <w:t>The system shall display located contacts and prompt user</w:t>
+      </w:r>
+      <w:r>
+        <w:rPr>
+          <w:rFonts w:ascii="Courier New" w:hAnsi="Courier New" w:cs="Courier New"/>
+        </w:rPr>
+        <w:tab/>
+        <w:t>For removal.</w:t>
       </w:r>
     </w:p>
     <w:p>
@@ -1448,13 +1518,33 @@
           <w:rFonts w:ascii="Courier New" w:hAnsi="Courier New" w:cs="Courier New"/>
         </w:rPr>
         <w:tab/>
-      </w:r>
-      <w:r>
-        <w:rPr>
-          <w:rFonts w:ascii="Courier New" w:hAnsi="Courier New" w:cs="Courier New"/>
-        </w:rPr>
-        <w:tab/>
-        <w:t>For removal.</w:t>
+        <w:t xml:space="preserve">9.3 </w:t>
+      </w:r>
+      <w:r>
+        <w:rPr>
+          <w:rFonts w:ascii="Courier New" w:hAnsi="Courier New" w:cs="Courier New"/>
+        </w:rPr>
+        <w:tab/>
+        <w:t xml:space="preserve">The system shall notify the user If no duplicates were </w:t>
+      </w:r>
+      <w:r>
+        <w:rPr>
+          <w:rFonts w:ascii="Courier New" w:hAnsi="Courier New" w:cs="Courier New"/>
+        </w:rPr>
+        <w:tab/>
+      </w:r>
+      <w:r>
+        <w:rPr>
+          <w:rFonts w:ascii="Courier New" w:hAnsi="Courier New" w:cs="Courier New"/>
+        </w:rPr>
+        <w:tab/>
+      </w:r>
+      <w:r>
+        <w:rPr>
+          <w:rFonts w:ascii="Courier New" w:hAnsi="Courier New" w:cs="Courier New"/>
+        </w:rPr>
+        <w:tab/>
+        <w:t>found.</w:t>
       </w:r>
     </w:p>
     <w:p>
@@ -1465,39 +1555,6 @@
           <w:rFonts w:ascii="Courier New" w:hAnsi="Courier New" w:cs="Courier New"/>
         </w:rPr>
       </w:pPr>
-      <w:r>
-        <w:rPr>
-          <w:rFonts w:ascii="Courier New" w:hAnsi="Courier New" w:cs="Courier New"/>
-        </w:rPr>
-        <w:tab/>
-        <w:t xml:space="preserve">9.3 </w:t>
-      </w:r>
-      <w:r>
-        <w:rPr>
-          <w:rFonts w:ascii="Courier New" w:hAnsi="Courier New" w:cs="Courier New"/>
-        </w:rPr>
-        <w:tab/>
-        <w:t xml:space="preserve">The system shall notify the user If no duplicates were </w:t>
-      </w:r>
-      <w:r>
-        <w:rPr>
-          <w:rFonts w:ascii="Courier New" w:hAnsi="Courier New" w:cs="Courier New"/>
-        </w:rPr>
-        <w:tab/>
-      </w:r>
-      <w:r>
-        <w:rPr>
-          <w:rFonts w:ascii="Courier New" w:hAnsi="Courier New" w:cs="Courier New"/>
-        </w:rPr>
-        <w:tab/>
-      </w:r>
-      <w:r>
-        <w:rPr>
-          <w:rFonts w:ascii="Courier New" w:hAnsi="Courier New" w:cs="Courier New"/>
-        </w:rPr>
-        <w:tab/>
-        <w:t>found.</w:t>
-      </w:r>
     </w:p>
     <w:p>
       <w:pPr>
@@ -1507,6 +1564,71 @@
           <w:rFonts w:ascii="Courier New" w:hAnsi="Courier New" w:cs="Courier New"/>
         </w:rPr>
       </w:pPr>
+      <w:r>
+        <w:rPr>
+          <w:rFonts w:ascii="Courier New" w:hAnsi="Courier New" w:cs="Courier New"/>
+        </w:rPr>
+        <w:t>10. The Black List should allow the user to choose which contacts to not receive their calls or texts.</w:t>
+      </w:r>
+    </w:p>
+    <w:p>
+      <w:pPr>
+        <w:pStyle w:val="ListParagraph"/>
+        <w:ind w:left="1440" w:hanging="720"/>
+        <w:rPr>
+          <w:rFonts w:ascii="Courier New" w:hAnsi="Courier New" w:cs="Courier New"/>
+        </w:rPr>
+      </w:pPr>
+      <w:r>
+        <w:rPr>
+          <w:rFonts w:ascii="Courier New" w:hAnsi="Courier New" w:cs="Courier New"/>
+        </w:rPr>
+        <w:lastRenderedPageBreak/>
+        <w:t>10.1</w:t>
+      </w:r>
+      <w:r>
+        <w:rPr>
+          <w:rFonts w:ascii="Courier New" w:hAnsi="Courier New" w:cs="Courier New"/>
+        </w:rPr>
+        <w:tab/>
+        <w:t xml:space="preserve">The Black List will function as a group </w:t>
+      </w:r>
+      <w:r>
+        <w:rPr>
+          <w:rFonts w:ascii="Courier New" w:hAnsi="Courier New" w:cs="Courier New"/>
+        </w:rPr>
+        <w:t>within the contact list.</w:t>
+      </w:r>
+    </w:p>
+    <w:p>
+      <w:pPr>
+        <w:pStyle w:val="ListParagraph"/>
+        <w:ind w:left="1440" w:hanging="720"/>
+        <w:rPr>
+          <w:rFonts w:ascii="Courier New" w:hAnsi="Courier New" w:cs="Courier New"/>
+        </w:rPr>
+      </w:pPr>
+      <w:r>
+        <w:rPr>
+          <w:rFonts w:ascii="Courier New" w:hAnsi="Courier New" w:cs="Courier New"/>
+        </w:rPr>
+        <w:t>10.2 The system will allow the user to add and remove contacts.</w:t>
+      </w:r>
+    </w:p>
+    <w:p>
+      <w:pPr>
+        <w:pStyle w:val="ListParagraph"/>
+        <w:ind w:left="1440" w:hanging="720"/>
+        <w:rPr>
+          <w:rFonts w:ascii="Courier New" w:hAnsi="Courier New" w:cs="Courier New"/>
+        </w:rPr>
+      </w:pPr>
+      <w:r>
+        <w:rPr>
+          <w:rFonts w:ascii="Courier New" w:hAnsi="Courier New" w:cs="Courier New"/>
+        </w:rPr>
+        <w:t>10.3 Blacklist will communicate with the phone and SMS apps to ensure notifications are redirected.</w:t>
+      </w:r>
     </w:p>
     <w:p>
       <w:pPr>
@@ -1520,11 +1642,57 @@
     <w:p>
       <w:pPr>
         <w:pStyle w:val="ListParagraph"/>
+        <w:ind w:hanging="360"/>
+        <w:rPr>
+          <w:rFonts w:ascii="Courier New" w:hAnsi="Courier New" w:cs="Courier New"/>
+        </w:rPr>
+      </w:pPr>
+      <w:r>
+        <w:rPr>
+          <w:rFonts w:ascii="Courier New" w:hAnsi="Courier New" w:cs="Courier New"/>
+        </w:rPr>
+        <w:t>11. The system will allow for exporting and importing of contact        lists.</w:t>
+      </w:r>
+    </w:p>
+    <w:p>
+      <w:pPr>
+        <w:pStyle w:val="ListParagraph"/>
         <w:ind w:left="360"/>
         <w:rPr>
           <w:rFonts w:ascii="Courier New" w:hAnsi="Courier New" w:cs="Courier New"/>
         </w:rPr>
       </w:pPr>
+      <w:r>
+        <w:rPr>
+          <w:rFonts w:ascii="Courier New" w:hAnsi="Courier New" w:cs="Courier New"/>
+        </w:rPr>
+        <w:tab/>
+        <w:t xml:space="preserve">11.1 </w:t>
+      </w:r>
+      <w:r>
+        <w:rPr>
+          <w:rFonts w:ascii="Courier New" w:hAnsi="Courier New" w:cs="Courier New"/>
+        </w:rPr>
+        <w:t xml:space="preserve">The importing option will sync first and last names with the </w:t>
+      </w:r>
+      <w:r>
+        <w:rPr>
+          <w:rFonts w:ascii="Courier New" w:hAnsi="Courier New" w:cs="Courier New"/>
+        </w:rPr>
+        <w:tab/>
+      </w:r>
+      <w:r>
+        <w:rPr>
+          <w:rFonts w:ascii="Courier New" w:hAnsi="Courier New" w:cs="Courier New"/>
+        </w:rPr>
+        <w:tab/>
+      </w:r>
+      <w:r>
+        <w:rPr>
+          <w:rFonts w:ascii="Courier New" w:hAnsi="Courier New" w:cs="Courier New"/>
+        </w:rPr>
+        <w:t>provided phone numbers automatically creating contacts.</w:t>
+      </w:r>
     </w:p>
     <w:p>
       <w:pPr>
@@ -1534,6 +1702,37 @@
           <w:rFonts w:ascii="Courier New" w:hAnsi="Courier New" w:cs="Courier New"/>
         </w:rPr>
       </w:pPr>
+      <w:r>
+        <w:rPr>
+          <w:rFonts w:ascii="Courier New" w:hAnsi="Courier New" w:cs="Courier New"/>
+        </w:rPr>
+        <w:tab/>
+        <w:t xml:space="preserve">11.2 The exporting option will export the raw data ordered by </w:t>
+      </w:r>
+      <w:r>
+        <w:rPr>
+          <w:rFonts w:ascii="Courier New" w:hAnsi="Courier New" w:cs="Courier New"/>
+        </w:rPr>
+        <w:tab/>
+      </w:r>
+      <w:r>
+        <w:rPr>
+          <w:rFonts w:ascii="Courier New" w:hAnsi="Courier New" w:cs="Courier New"/>
+        </w:rPr>
+        <w:tab/>
+      </w:r>
+      <w:r>
+        <w:rPr>
+          <w:rFonts w:ascii="Courier New" w:hAnsi="Courier New" w:cs="Courier New"/>
+        </w:rPr>
+        <w:tab/>
+      </w:r>
+      <w:r>
+        <w:rPr>
+          <w:rFonts w:ascii="Courier New" w:hAnsi="Courier New" w:cs="Courier New"/>
+        </w:rPr>
+        <w:t>first name, last name, and phone number.</w:t>
+      </w:r>
     </w:p>
     <w:p>
       <w:pPr>
@@ -1543,6 +1742,51 @@
           <w:rFonts w:ascii="Courier New" w:hAnsi="Courier New" w:cs="Courier New"/>
         </w:rPr>
       </w:pPr>
+      <w:r>
+        <w:rPr>
+          <w:rFonts w:ascii="Courier New" w:hAnsi="Courier New" w:cs="Courier New"/>
+        </w:rPr>
+        <w:tab/>
+        <w:t xml:space="preserve">11.3 Users will be provided with an export one contact option to </w:t>
+      </w:r>
+      <w:r>
+        <w:rPr>
+          <w:rFonts w:ascii="Courier New" w:hAnsi="Courier New" w:cs="Courier New"/>
+        </w:rPr>
+        <w:tab/>
+      </w:r>
+      <w:r>
+        <w:rPr>
+          <w:rFonts w:ascii="Courier New" w:hAnsi="Courier New" w:cs="Courier New"/>
+        </w:rPr>
+        <w:tab/>
+      </w:r>
+      <w:r>
+        <w:rPr>
+          <w:rFonts w:ascii="Courier New" w:hAnsi="Courier New" w:cs="Courier New"/>
+        </w:rPr>
+        <w:tab/>
+      </w:r>
+      <w:r>
+        <w:rPr>
+          <w:rFonts w:ascii="Courier New" w:hAnsi="Courier New" w:cs="Courier New"/>
+        </w:rPr>
+        <w:t xml:space="preserve">easily share via email or </w:t>
+      </w:r>
+      <w:proofErr w:type="spellStart"/>
+      <w:r>
+        <w:rPr>
+          <w:rFonts w:ascii="Courier New" w:hAnsi="Courier New" w:cs="Courier New"/>
+        </w:rPr>
+        <w:t>sms</w:t>
+      </w:r>
+      <w:proofErr w:type="spellEnd"/>
+      <w:r>
+        <w:rPr>
+          <w:rFonts w:ascii="Courier New" w:hAnsi="Courier New" w:cs="Courier New"/>
+        </w:rPr>
+        <w:t xml:space="preserve">. </w:t>
+      </w:r>
     </w:p>
     <w:p>
       <w:pPr>
@@ -1574,7 +1818,6 @@
         <w:rPr>
           <w:rFonts w:ascii="Courier New" w:hAnsi="Courier New" w:cs="Courier New"/>
         </w:rPr>
-        <w:lastRenderedPageBreak/>
         <w:t>Use Case Diagram:</w:t>
       </w:r>
     </w:p>
@@ -1586,8 +1829,6 @@
           <w:rFonts w:ascii="Courier New" w:hAnsi="Courier New" w:cs="Courier New"/>
         </w:rPr>
       </w:pPr>
-      <w:bookmarkStart w:id="0" w:name="_GoBack"/>
-      <w:bookmarkEnd w:id="0"/>
     </w:p>
     <w:p>
       <w:pPr>
@@ -1656,11 +1897,11 @@
 </file>
 
 <file path=word/numbering.xml><?xml version="1.0" encoding="utf-8"?>
-<w:numbering xmlns:wpc="http://schemas.microsoft.com/office/word/2010/wordprocessingCanvas" xmlns:cx="http://schemas.microsoft.com/office/drawing/2014/chartex" xmlns:cx1="http://schemas.microsoft.com/office/drawing/2015/9/8/chartex" xmlns:cx2="http://schemas.microsoft.com/office/drawing/2015/10/21/chartex" xmlns:cx3="http://schemas.microsoft.com/office/drawing/2016/5/9/chartex" xmlns:cx4="http://schemas.microsoft.com/office/drawing/2016/5/10/chartex" xmlns:cx5="http://schemas.microsoft.com/office/drawing/2016/5/11/chartex" xmlns:cx6="http://schemas.microsoft.com/office/drawing/2016/5/12/chartex" xmlns:cx7="http://schemas.microsoft.com/office/drawing/2016/5/13/chartex" xmlns:cx8="http://schemas.microsoft.com/office/drawing/2016/5/14/chartex" xmlns:mc="http://schemas.openxmlformats.org/markup-compatibility/2006" xmlns:aink="http://schemas.microsoft.com/office/drawing/2016/ink" xmlns:am3d="http://schemas.microsoft.com/office/drawing/2017/model3d" xmlns:o="urn:schemas-microsoft-com:office:office" xmlns:r="http://schemas.openxmlformats.org/officeDocument/2006/relationships" xmlns:m="http://schemas.openxmlformats.org/officeDocument/2006/math" xmlns:v="urn:schemas-microsoft-com:vml" xmlns:wp14="http://schemas.microsoft.com/office/word/2010/wordprocessingDrawing" xmlns:wp="http://schemas.openxmlformats.org/drawingml/2006/wordprocessingDrawing" xmlns:w10="urn:schemas-microsoft-com:office:word" xmlns:w="http://schemas.openxmlformats.org/wordprocessingml/2006/main" xmlns:w14="http://schemas.microsoft.com/office/word/2010/wordml" xmlns:w15="http://schemas.microsoft.com/office/word/2012/wordml" xmlns:w16cid="http://schemas.microsoft.com/office/word/2016/wordml/cid" xmlns:w16se="http://schemas.microsoft.com/office/word/2015/wordml/symex" xmlns:wpg="http://schemas.microsoft.com/office/word/2010/wordprocessingGroup" xmlns:wpi="http://schemas.microsoft.com/office/word/2010/wordprocessingInk" xmlns:wne="http://schemas.microsoft.com/office/word/2006/wordml" xmlns:wps="http://schemas.microsoft.com/office/word/2010/wordprocessingShape" mc:Ignorable="w14 w15 w16se w16cid wp14">
+<w:numbering xmlns:wpc="http://schemas.microsoft.com/office/word/2010/wordprocessingCanvas" xmlns:cx="http://schemas.microsoft.com/office/drawing/2014/chartex" xmlns:cx1="http://schemas.microsoft.com/office/drawing/2015/9/8/chartex" xmlns:cx2="http://schemas.microsoft.com/office/drawing/2015/10/21/chartex" xmlns:cx3="http://schemas.microsoft.com/office/drawing/2016/5/9/chartex" xmlns:cx4="http://schemas.microsoft.com/office/drawing/2016/5/10/chartex" xmlns:cx5="http://schemas.microsoft.com/office/drawing/2016/5/11/chartex" xmlns:cx6="http://schemas.microsoft.com/office/drawing/2016/5/12/chartex" xmlns:cx7="http://schemas.microsoft.com/office/drawing/2016/5/13/chartex" xmlns:cx8="http://schemas.microsoft.com/office/drawing/2016/5/14/chartex" xmlns:mc="http://schemas.openxmlformats.org/markup-compatibility/2006" xmlns:aink="http://schemas.microsoft.com/office/drawing/2016/ink" xmlns:am3d="http://schemas.microsoft.com/office/drawing/2017/model3d" xmlns:o="urn:schemas-microsoft-com:office:office" xmlns:r="http://schemas.openxmlformats.org/officeDocument/2006/relationships" xmlns:m="http://schemas.openxmlformats.org/officeDocument/2006/math" xmlns:v="urn:schemas-microsoft-com:vml" xmlns:wp14="http://schemas.microsoft.com/office/word/2010/wordprocessingDrawing" xmlns:wp="http://schemas.openxmlformats.org/drawingml/2006/wordprocessingDrawing" xmlns:w10="urn:schemas-microsoft-com:office:word" xmlns:w="http://schemas.openxmlformats.org/wordprocessingml/2006/main" xmlns:w14="http://schemas.microsoft.com/office/word/2010/wordml" xmlns:w15="http://schemas.microsoft.com/office/word/2012/wordml" xmlns:w16se="http://schemas.microsoft.com/office/word/2015/wordml/symex" xmlns:wpg="http://schemas.microsoft.com/office/word/2010/wordprocessingGroup" xmlns:wpi="http://schemas.microsoft.com/office/word/2010/wordprocessingInk" xmlns:wne="http://schemas.microsoft.com/office/word/2006/wordml" xmlns:wps="http://schemas.microsoft.com/office/word/2010/wordprocessingShape" mc:Ignorable="w14 w15 w16se wp14">
   <w:abstractNum w:abstractNumId="0" w15:restartNumberingAfterBreak="0">
     <w:nsid w:val="29833F35"/>
     <w:multiLevelType w:val="hybridMultilevel"/>
-    <w:tmpl w:val="BD5CF7D2"/>
+    <w:tmpl w:val="A1CC8F72"/>
     <w:lvl w:ilvl="0" w:tplc="0409000F">
       <w:start w:val="1"/>
       <w:numFmt w:val="decimal"/>
@@ -1750,7 +1991,7 @@
 </file>
 
 <file path=word/styles.xml><?xml version="1.0" encoding="utf-8"?>
-<w:styles xmlns:mc="http://schemas.openxmlformats.org/markup-compatibility/2006" xmlns:r="http://schemas.openxmlformats.org/officeDocument/2006/relationships" xmlns:w="http://schemas.openxmlformats.org/wordprocessingml/2006/main" xmlns:w14="http://schemas.microsoft.com/office/word/2010/wordml" xmlns:w15="http://schemas.microsoft.com/office/word/2012/wordml" xmlns:w16cid="http://schemas.microsoft.com/office/word/2016/wordml/cid" xmlns:w16se="http://schemas.microsoft.com/office/word/2015/wordml/symex" mc:Ignorable="w14 w15 w16se w16cid">
+<w:styles xmlns:mc="http://schemas.openxmlformats.org/markup-compatibility/2006" xmlns:r="http://schemas.openxmlformats.org/officeDocument/2006/relationships" xmlns:w="http://schemas.openxmlformats.org/wordprocessingml/2006/main" xmlns:w14="http://schemas.microsoft.com/office/word/2010/wordml" xmlns:w15="http://schemas.microsoft.com/office/word/2012/wordml" xmlns:w16se="http://schemas.microsoft.com/office/word/2015/wordml/symex" mc:Ignorable="w14 w15 w16se">
   <w:docDefaults>
     <w:rPrDefault>
       <w:rPr>
@@ -2034,15 +2275,10 @@
     <w:lsdException w:name="Book Title" w:uiPriority="33" w:qFormat="1"/>
     <w:lsdException w:name="Bibliography" w:semiHidden="1" w:uiPriority="37" w:unhideWhenUsed="1"/>
     <w:lsdException w:name="TOC Heading" w:semiHidden="1" w:uiPriority="39" w:unhideWhenUsed="1" w:qFormat="1"/>
-    <w:lsdException w:name="Plain Table 1" w:uiPriority="41"/>
-    <w:lsdException w:name="Plain Table 2" w:uiPriority="42"/>
-    <w:lsdException w:name="Plain Table 3" w:uiPriority="43"/>
-    <w:lsdException w:name="Plain Table 4" w:uiPriority="44"/>
-    <w:lsdException w:name="Plain Table 5" w:uiPriority="45"/>
-    <w:lsdException w:name="Grid Table Light" w:uiPriority="40"/>
-    <w:lsdException w:name="Grid Table 1 Light" w:uiPriority="46"/>
-    <w:lsdException w:name="Grid Table 2" w:uiPriority="47"/>
-    <w:lsdException w:name="Grid Table 3" w:uiPriority="48"/>
+    <w:lsdException w:name="Grid Table Light" w:semiHidden="1" w:unhideWhenUsed="1"/>
+    <w:lsdException w:name="Grid Table 1 Light" w:semiHidden="1" w:unhideWhenUsed="1"/>
+    <w:lsdException w:name="Grid Table 2" w:semiHidden="1" w:unhideWhenUsed="1"/>
+    <w:lsdException w:name="Grid Table 3" w:semiHidden="1" w:unhideWhenUsed="1"/>
     <w:lsdException w:name="Grid Table 4" w:uiPriority="49"/>
     <w:lsdException w:name="Grid Table 5 Dark" w:uiPriority="50"/>
     <w:lsdException w:name="Grid Table 6 Colorful" w:uiPriority="51"/>
@@ -2204,6 +2440,36 @@
       <w:contextualSpacing/>
     </w:pPr>
   </w:style>
+  <w:style w:type="paragraph" w:styleId="BalloonText">
+    <w:name w:val="Balloon Text"/>
+    <w:basedOn w:val="Normal"/>
+    <w:link w:val="BalloonTextChar"/>
+    <w:uiPriority w:val="99"/>
+    <w:semiHidden/>
+    <w:unhideWhenUsed/>
+    <w:rsid w:val="00916F23"/>
+    <w:pPr>
+      <w:spacing w:after="0" w:line="240" w:lineRule="auto"/>
+    </w:pPr>
+    <w:rPr>
+      <w:rFonts w:ascii="Lucida Grande" w:hAnsi="Lucida Grande" w:cs="Lucida Grande"/>
+      <w:sz w:val="18"/>
+      <w:szCs w:val="18"/>
+    </w:rPr>
+  </w:style>
+  <w:style w:type="character" w:customStyle="1" w:styleId="BalloonTextChar">
+    <w:name w:val="Balloon Text Char"/>
+    <w:basedOn w:val="DefaultParagraphFont"/>
+    <w:link w:val="BalloonText"/>
+    <w:uiPriority w:val="99"/>
+    <w:semiHidden/>
+    <w:rsid w:val="00916F23"/>
+    <w:rPr>
+      <w:rFonts w:ascii="Lucida Grande" w:hAnsi="Lucida Grande" w:cs="Lucida Grande"/>
+      <w:sz w:val="18"/>
+      <w:szCs w:val="18"/>
+    </w:rPr>
+  </w:style>
 </w:styles>
 </file>
 
@@ -2250,7 +2516,7 @@
     </a:clrScheme>
     <a:fontScheme name="Office">
       <a:majorFont>
-        <a:latin typeface="Calibri Light" panose="020F0302020204030204"/>
+        <a:latin typeface="Calibri Light"/>
         <a:ea typeface=""/>
         <a:cs typeface=""/>
         <a:font script="Jpan" typeface="游ゴシック Light"/>
@@ -2285,7 +2551,7 @@
         <a:font script="Geor" typeface="Sylfaen"/>
       </a:majorFont>
       <a:minorFont>
-        <a:latin typeface="Calibri" panose="020F0502020204030204"/>
+        <a:latin typeface="Calibri"/>
         <a:ea typeface=""/>
         <a:cs typeface=""/>
         <a:font script="Jpan" typeface="游明朝"/>

</xml_diff>